<commit_message>
Update Trabajo - Gestor de Eventos V0-5.docx
</commit_message>
<xml_diff>
--- a/Documentacion/Trabajo - Gestor de Eventos V0-5.docx
+++ b/Documentacion/Trabajo - Gestor de Eventos V0-5.docx
@@ -36,7 +36,7 @@
                     <a:blip r:embed="rId8">
                       <a:extLst>
                         <a:ext uri="{28A0092B-C50C-407E-A947-70E740481C1C}">
-                          <a14:useLocalDpi xmlns="" xmlns:wpc="http://schemas.microsoft.com/office/word/2010/wordprocessingCanvas" xmlns:cx="http://schemas.microsoft.com/office/drawing/2014/chartex" xmlns:cx1="http://schemas.microsoft.com/office/drawing/2015/9/8/chartex" xmlns:cx2="http://schemas.microsoft.com/office/drawing/2015/10/21/chartex" xmlns:cx3="http://schemas.microsoft.com/office/drawing/2016/5/9/chartex" xmlns:cx4="http://schemas.microsoft.com/office/drawing/2016/5/10/chartex" xmlns:cx5="http://schemas.microsoft.com/office/drawing/2016/5/11/chartex" xmlns:cx6="http://schemas.microsoft.com/office/drawing/2016/5/12/chartex" xmlns:cx7="http://schemas.microsoft.com/office/drawing/2016/5/13/chartex" xmlns:cx8="http://schemas.microsoft.com/office/drawing/2016/5/14/chartex" xmlns:mc="http://schemas.openxmlformats.org/markup-compatibility/2006" xmlns:aink="http://schemas.microsoft.com/office/drawing/2016/ink" xmlns:am3d="http://schemas.microsoft.com/office/drawing/2017/model3d" xmlns:o="urn:schemas-microsoft-com:office:office" xmlns:v="urn:schemas-microsoft-com:vml" xmlns:wp14="http://schemas.microsoft.com/office/word/2010/wordprocessingDrawing" xmlns:w10="urn:schemas-microsoft-com:office:word" xmlns:w="http://schemas.openxmlformats.org/wordprocessingml/2006/main" xmlns:w14="http://schemas.microsoft.com/office/word/2010/wordml" xmlns:w15="http://schemas.microsoft.com/office/word/2012/wordml" xmlns:w16cid="http://schemas.microsoft.com/office/word/2016/wordml/cid" xmlns:w16se="http://schemas.microsoft.com/office/word/2015/wordml/symex" xmlns:wpg="http://schemas.microsoft.com/office/word/2010/wordprocessingGroup" xmlns:wpi="http://schemas.microsoft.com/office/word/2010/wordprocessingInk" xmlns:wps="http://schemas.microsoft.com/office/word/2010/wordprocessingShape" xmlns:a14="http://schemas.microsoft.com/office/drawing/2010/main" val="0"/>
+                          <a14:useLocalDpi xmlns:a14="http://schemas.microsoft.com/office/drawing/2010/main" xmlns:wps="http://schemas.microsoft.com/office/word/2010/wordprocessingShape" xmlns:wpi="http://schemas.microsoft.com/office/word/2010/wordprocessingInk" xmlns:wpg="http://schemas.microsoft.com/office/word/2010/wordprocessingGroup" xmlns:w16se="http://schemas.microsoft.com/office/word/2015/wordml/symex" xmlns:w16cid="http://schemas.microsoft.com/office/word/2016/wordml/cid" xmlns:w15="http://schemas.microsoft.com/office/word/2012/wordml" xmlns:w14="http://schemas.microsoft.com/office/word/2010/wordml" xmlns:w="http://schemas.openxmlformats.org/wordprocessingml/2006/main" xmlns:w10="urn:schemas-microsoft-com:office:word" xmlns:wp14="http://schemas.microsoft.com/office/word/2010/wordprocessingDrawing" xmlns:v="urn:schemas-microsoft-com:vml" xmlns:o="urn:schemas-microsoft-com:office:office" xmlns:am3d="http://schemas.microsoft.com/office/drawing/2017/model3d" xmlns:aink="http://schemas.microsoft.com/office/drawing/2016/ink" xmlns:mc="http://schemas.openxmlformats.org/markup-compatibility/2006" xmlns:cx8="http://schemas.microsoft.com/office/drawing/2016/5/14/chartex" xmlns:cx7="http://schemas.microsoft.com/office/drawing/2016/5/13/chartex" xmlns:cx6="http://schemas.microsoft.com/office/drawing/2016/5/12/chartex" xmlns:cx5="http://schemas.microsoft.com/office/drawing/2016/5/11/chartex" xmlns:cx4="http://schemas.microsoft.com/office/drawing/2016/5/10/chartex" xmlns:cx3="http://schemas.microsoft.com/office/drawing/2016/5/9/chartex" xmlns:cx2="http://schemas.microsoft.com/office/drawing/2015/10/21/chartex" xmlns:cx1="http://schemas.microsoft.com/office/drawing/2015/9/8/chartex" xmlns:cx="http://schemas.microsoft.com/office/drawing/2014/chartex" xmlns:wpc="http://schemas.microsoft.com/office/word/2010/wordprocessingCanvas" xmlns="" val="0"/>
                         </a:ext>
                       </a:extLst>
                     </a:blip>
@@ -451,7 +451,7 @@
                     <a:blip r:embed="rId9">
                       <a:extLst>
                         <a:ext uri="{28A0092B-C50C-407E-A947-70E740481C1C}">
-                          <a14:useLocalDpi xmlns="" xmlns:wpc="http://schemas.microsoft.com/office/word/2010/wordprocessingCanvas" xmlns:cx="http://schemas.microsoft.com/office/drawing/2014/chartex" xmlns:cx1="http://schemas.microsoft.com/office/drawing/2015/9/8/chartex" xmlns:cx2="http://schemas.microsoft.com/office/drawing/2015/10/21/chartex" xmlns:cx3="http://schemas.microsoft.com/office/drawing/2016/5/9/chartex" xmlns:cx4="http://schemas.microsoft.com/office/drawing/2016/5/10/chartex" xmlns:cx5="http://schemas.microsoft.com/office/drawing/2016/5/11/chartex" xmlns:cx6="http://schemas.microsoft.com/office/drawing/2016/5/12/chartex" xmlns:cx7="http://schemas.microsoft.com/office/drawing/2016/5/13/chartex" xmlns:cx8="http://schemas.microsoft.com/office/drawing/2016/5/14/chartex" xmlns:mc="http://schemas.openxmlformats.org/markup-compatibility/2006" xmlns:aink="http://schemas.microsoft.com/office/drawing/2016/ink" xmlns:am3d="http://schemas.microsoft.com/office/drawing/2017/model3d" xmlns:o="urn:schemas-microsoft-com:office:office" xmlns:v="urn:schemas-microsoft-com:vml" xmlns:wp14="http://schemas.microsoft.com/office/word/2010/wordprocessingDrawing" xmlns:w10="urn:schemas-microsoft-com:office:word" xmlns:w="http://schemas.openxmlformats.org/wordprocessingml/2006/main" xmlns:w14="http://schemas.microsoft.com/office/word/2010/wordml" xmlns:w15="http://schemas.microsoft.com/office/word/2012/wordml" xmlns:w16cid="http://schemas.microsoft.com/office/word/2016/wordml/cid" xmlns:w16se="http://schemas.microsoft.com/office/word/2015/wordml/symex" xmlns:wpg="http://schemas.microsoft.com/office/word/2010/wordprocessingGroup" xmlns:wpi="http://schemas.microsoft.com/office/word/2010/wordprocessingInk" xmlns:wps="http://schemas.microsoft.com/office/word/2010/wordprocessingShape" xmlns:a14="http://schemas.microsoft.com/office/drawing/2010/main" val="0"/>
+                          <a14:useLocalDpi xmlns:a14="http://schemas.microsoft.com/office/drawing/2010/main" xmlns:wps="http://schemas.microsoft.com/office/word/2010/wordprocessingShape" xmlns:wpi="http://schemas.microsoft.com/office/word/2010/wordprocessingInk" xmlns:wpg="http://schemas.microsoft.com/office/word/2010/wordprocessingGroup" xmlns:w16se="http://schemas.microsoft.com/office/word/2015/wordml/symex" xmlns:w16cid="http://schemas.microsoft.com/office/word/2016/wordml/cid" xmlns:w15="http://schemas.microsoft.com/office/word/2012/wordml" xmlns:w14="http://schemas.microsoft.com/office/word/2010/wordml" xmlns:w="http://schemas.openxmlformats.org/wordprocessingml/2006/main" xmlns:w10="urn:schemas-microsoft-com:office:word" xmlns:wp14="http://schemas.microsoft.com/office/word/2010/wordprocessingDrawing" xmlns:v="urn:schemas-microsoft-com:vml" xmlns:o="urn:schemas-microsoft-com:office:office" xmlns:am3d="http://schemas.microsoft.com/office/drawing/2017/model3d" xmlns:aink="http://schemas.microsoft.com/office/drawing/2016/ink" xmlns:mc="http://schemas.openxmlformats.org/markup-compatibility/2006" xmlns:cx8="http://schemas.microsoft.com/office/drawing/2016/5/14/chartex" xmlns:cx7="http://schemas.microsoft.com/office/drawing/2016/5/13/chartex" xmlns:cx6="http://schemas.microsoft.com/office/drawing/2016/5/12/chartex" xmlns:cx5="http://schemas.microsoft.com/office/drawing/2016/5/11/chartex" xmlns:cx4="http://schemas.microsoft.com/office/drawing/2016/5/10/chartex" xmlns:cx3="http://schemas.microsoft.com/office/drawing/2016/5/9/chartex" xmlns:cx2="http://schemas.microsoft.com/office/drawing/2015/10/21/chartex" xmlns:cx1="http://schemas.microsoft.com/office/drawing/2015/9/8/chartex" xmlns:cx="http://schemas.microsoft.com/office/drawing/2014/chartex" xmlns:wpc="http://schemas.microsoft.com/office/word/2010/wordprocessingCanvas" xmlns="" val="0"/>
                         </a:ext>
                       </a:extLst>
                     </a:blip>
@@ -7203,7 +7203,7 @@
                     <a:blip r:embed="rId10">
                       <a:extLst>
                         <a:ext uri="{28A0092B-C50C-407E-A947-70E740481C1C}">
-                          <a14:useLocalDpi xmlns="" xmlns:wpc="http://schemas.microsoft.com/office/word/2010/wordprocessingCanvas" xmlns:cx="http://schemas.microsoft.com/office/drawing/2014/chartex" xmlns:cx1="http://schemas.microsoft.com/office/drawing/2015/9/8/chartex" xmlns:cx2="http://schemas.microsoft.com/office/drawing/2015/10/21/chartex" xmlns:cx3="http://schemas.microsoft.com/office/drawing/2016/5/9/chartex" xmlns:cx4="http://schemas.microsoft.com/office/drawing/2016/5/10/chartex" xmlns:cx5="http://schemas.microsoft.com/office/drawing/2016/5/11/chartex" xmlns:cx6="http://schemas.microsoft.com/office/drawing/2016/5/12/chartex" xmlns:cx7="http://schemas.microsoft.com/office/drawing/2016/5/13/chartex" xmlns:cx8="http://schemas.microsoft.com/office/drawing/2016/5/14/chartex" xmlns:mc="http://schemas.openxmlformats.org/markup-compatibility/2006" xmlns:aink="http://schemas.microsoft.com/office/drawing/2016/ink" xmlns:am3d="http://schemas.microsoft.com/office/drawing/2017/model3d" xmlns:o="urn:schemas-microsoft-com:office:office" xmlns:v="urn:schemas-microsoft-com:vml" xmlns:wp14="http://schemas.microsoft.com/office/word/2010/wordprocessingDrawing" xmlns:w10="urn:schemas-microsoft-com:office:word" xmlns:w="http://schemas.openxmlformats.org/wordprocessingml/2006/main" xmlns:w14="http://schemas.microsoft.com/office/word/2010/wordml" xmlns:w15="http://schemas.microsoft.com/office/word/2012/wordml" xmlns:w16cid="http://schemas.microsoft.com/office/word/2016/wordml/cid" xmlns:w16se="http://schemas.microsoft.com/office/word/2015/wordml/symex" xmlns:wpg="http://schemas.microsoft.com/office/word/2010/wordprocessingGroup" xmlns:wpi="http://schemas.microsoft.com/office/word/2010/wordprocessingInk" xmlns:wps="http://schemas.microsoft.com/office/word/2010/wordprocessingShape" xmlns:a14="http://schemas.microsoft.com/office/drawing/2010/main" val="0"/>
+                          <a14:useLocalDpi xmlns:a14="http://schemas.microsoft.com/office/drawing/2010/main" xmlns:wps="http://schemas.microsoft.com/office/word/2010/wordprocessingShape" xmlns:wpi="http://schemas.microsoft.com/office/word/2010/wordprocessingInk" xmlns:wpg="http://schemas.microsoft.com/office/word/2010/wordprocessingGroup" xmlns:w16se="http://schemas.microsoft.com/office/word/2015/wordml/symex" xmlns:w16cid="http://schemas.microsoft.com/office/word/2016/wordml/cid" xmlns:w15="http://schemas.microsoft.com/office/word/2012/wordml" xmlns:w14="http://schemas.microsoft.com/office/word/2010/wordml" xmlns:w="http://schemas.openxmlformats.org/wordprocessingml/2006/main" xmlns:w10="urn:schemas-microsoft-com:office:word" xmlns:wp14="http://schemas.microsoft.com/office/word/2010/wordprocessingDrawing" xmlns:v="urn:schemas-microsoft-com:vml" xmlns:o="urn:schemas-microsoft-com:office:office" xmlns:am3d="http://schemas.microsoft.com/office/drawing/2017/model3d" xmlns:aink="http://schemas.microsoft.com/office/drawing/2016/ink" xmlns:mc="http://schemas.openxmlformats.org/markup-compatibility/2006" xmlns:cx8="http://schemas.microsoft.com/office/drawing/2016/5/14/chartex" xmlns:cx7="http://schemas.microsoft.com/office/drawing/2016/5/13/chartex" xmlns:cx6="http://schemas.microsoft.com/office/drawing/2016/5/12/chartex" xmlns:cx5="http://schemas.microsoft.com/office/drawing/2016/5/11/chartex" xmlns:cx4="http://schemas.microsoft.com/office/drawing/2016/5/10/chartex" xmlns:cx3="http://schemas.microsoft.com/office/drawing/2016/5/9/chartex" xmlns:cx2="http://schemas.microsoft.com/office/drawing/2015/10/21/chartex" xmlns:cx1="http://schemas.microsoft.com/office/drawing/2015/9/8/chartex" xmlns:cx="http://schemas.microsoft.com/office/drawing/2014/chartex" xmlns:wpc="http://schemas.microsoft.com/office/word/2010/wordprocessingCanvas" xmlns="" val="0"/>
                         </a:ext>
                       </a:extLst>
                     </a:blip>
@@ -9142,7 +9142,14 @@
                 <w:sz w:val="20"/>
                 <w:szCs w:val="20"/>
               </w:rPr>
-              <w:t>El usuario quedara logado en el sistema.</w:t>
+              <w:t>El usuario quedará registrado</w:t>
+            </w:r>
+            <w:r>
+              <w:rPr>
+                <w:sz w:val="20"/>
+                <w:szCs w:val="20"/>
+              </w:rPr>
+              <w:t xml:space="preserve"> en el sistema.</w:t>
             </w:r>
           </w:p>
         </w:tc>
@@ -10460,7 +10467,14 @@
                 <w:sz w:val="20"/>
                 <w:szCs w:val="20"/>
               </w:rPr>
-              <w:t>El usuario quedara borrado del sistema</w:t>
+              <w:t>El usuario quedará</w:t>
+            </w:r>
+            <w:r>
+              <w:rPr>
+                <w:sz w:val="20"/>
+                <w:szCs w:val="20"/>
+              </w:rPr>
+              <w:t xml:space="preserve"> borrado del sistema</w:t>
             </w:r>
           </w:p>
         </w:tc>
@@ -13148,13 +13162,6 @@
                 <w:szCs w:val="20"/>
               </w:rPr>
             </w:pPr>
-            <w:r>
-              <w:rPr>
-                <w:sz w:val="20"/>
-                <w:szCs w:val="20"/>
-              </w:rPr>
-              <w:t>El usuario quedara borrado del sistema</w:t>
-            </w:r>
           </w:p>
         </w:tc>
       </w:tr>
@@ -13616,13 +13623,6 @@
                 <w:szCs w:val="20"/>
               </w:rPr>
             </w:pPr>
-            <w:r>
-              <w:rPr>
-                <w:sz w:val="20"/>
-                <w:szCs w:val="20"/>
-              </w:rPr>
-              <w:t>4a</w:t>
-            </w:r>
           </w:p>
         </w:tc>
         <w:tc>
@@ -13642,94 +13642,7 @@
               <w:right w:w="70" w:type="dxa"/>
             </w:tcMar>
           </w:tcPr>
-          <w:p>
-            <w:r>
-              <w:t>Cancelación de la acción</w:t>
-            </w:r>
-          </w:p>
-        </w:tc>
-      </w:tr>
-      <w:tr>
-        <w:trPr>
-          <w:cantSplit/>
-          <w:trHeight w:val="239"/>
-          <w:jc w:val="center"/>
-        </w:trPr>
-        <w:tc>
-          <w:tcPr>
-            <w:tcW w:w="1944" w:type="dxa"/>
-            <w:vMerge/>
-            <w:tcBorders>
-              <w:left w:val="single" w:sz="4" w:space="0" w:color="00000A"/>
-              <w:right w:val="single" w:sz="4" w:space="0" w:color="00000A"/>
-            </w:tcBorders>
-            <w:shd w:val="clear" w:color="auto" w:fill="auto"/>
-            <w:tcMar>
-              <w:top w:w="0" w:type="dxa"/>
-              <w:left w:w="70" w:type="dxa"/>
-              <w:bottom w:w="0" w:type="dxa"/>
-              <w:right w:w="70" w:type="dxa"/>
-            </w:tcMar>
-          </w:tcPr>
-          <w:p>
-            <w:pPr>
-              <w:pStyle w:val="Predeterminado"/>
-              <w:rPr>
-                <w:sz w:val="20"/>
-                <w:szCs w:val="20"/>
-              </w:rPr>
-            </w:pPr>
-          </w:p>
-        </w:tc>
-        <w:tc>
-          <w:tcPr>
-            <w:tcW w:w="1869" w:type="dxa"/>
-            <w:tcBorders>
-              <w:top w:val="single" w:sz="4" w:space="0" w:color="00000A"/>
-              <w:left w:val="single" w:sz="4" w:space="0" w:color="00000A"/>
-              <w:bottom w:val="single" w:sz="4" w:space="0" w:color="00000A"/>
-              <w:right w:val="single" w:sz="4" w:space="0" w:color="00000A"/>
-            </w:tcBorders>
-            <w:shd w:val="clear" w:color="auto" w:fill="auto"/>
-            <w:tcMar>
-              <w:top w:w="0" w:type="dxa"/>
-              <w:left w:w="70" w:type="dxa"/>
-              <w:bottom w:w="0" w:type="dxa"/>
-              <w:right w:w="70" w:type="dxa"/>
-            </w:tcMar>
-          </w:tcPr>
-          <w:p>
-            <w:pPr>
-              <w:pStyle w:val="Predeterminado"/>
-              <w:rPr>
-                <w:sz w:val="20"/>
-                <w:szCs w:val="20"/>
-              </w:rPr>
-            </w:pPr>
-          </w:p>
-        </w:tc>
-        <w:tc>
-          <w:tcPr>
-            <w:tcW w:w="4831" w:type="dxa"/>
-            <w:tcBorders>
-              <w:top w:val="single" w:sz="4" w:space="0" w:color="00000A"/>
-              <w:left w:val="single" w:sz="4" w:space="0" w:color="00000A"/>
-              <w:bottom w:val="single" w:sz="4" w:space="0" w:color="00000A"/>
-              <w:right w:val="single" w:sz="4" w:space="0" w:color="00000A"/>
-            </w:tcBorders>
-            <w:shd w:val="clear" w:color="auto" w:fill="auto"/>
-            <w:tcMar>
-              <w:top w:w="0" w:type="dxa"/>
-              <w:left w:w="70" w:type="dxa"/>
-              <w:bottom w:w="0" w:type="dxa"/>
-              <w:right w:w="70" w:type="dxa"/>
-            </w:tcMar>
-          </w:tcPr>
-          <w:p>
-            <w:r>
-              <w:t>El sistema termina el caso de uso Baja de Usuario</w:t>
-            </w:r>
-          </w:p>
+          <w:p/>
         </w:tc>
       </w:tr>
       <w:tr>
@@ -13983,7 +13896,28 @@
                 <w:sz w:val="20"/>
                 <w:szCs w:val="20"/>
               </w:rPr>
-              <w:t>El sistema permitirá al usuario registrarse para poder usar servicios adicionales</w:t>
+              <w:t xml:space="preserve">El sistema permitirá </w:t>
+            </w:r>
+            <w:r>
+              <w:rPr>
+                <w:sz w:val="20"/>
+                <w:szCs w:val="20"/>
+              </w:rPr>
+              <w:t>dar de alta eventos</w:t>
+            </w:r>
+            <w:r>
+              <w:rPr>
+                <w:sz w:val="20"/>
+                <w:szCs w:val="20"/>
+              </w:rPr>
+              <w:t>, adicionalmente podremos incluir un grupo y una localización asociada al evento.</w:t>
+            </w:r>
+            <w:r>
+              <w:rPr>
+                <w:sz w:val="20"/>
+                <w:szCs w:val="20"/>
+              </w:rPr>
+              <w:t xml:space="preserve"> Si se trata del administrador podrá seleccionar uno de los anunciantes existentes en la página habilitada para ello.</w:t>
             </w:r>
           </w:p>
         </w:tc>
@@ -14059,7 +13993,14 @@
                 <w:sz w:val="20"/>
                 <w:szCs w:val="20"/>
               </w:rPr>
-              <w:t>Usuario</w:t>
+              <w:t>Usuario, Administrador</w:t>
+            </w:r>
+            <w:r>
+              <w:rPr>
+                <w:sz w:val="20"/>
+                <w:szCs w:val="20"/>
+              </w:rPr>
+              <w:t>.</w:t>
             </w:r>
           </w:p>
         </w:tc>
@@ -14288,7 +14229,28 @@
                 <w:sz w:val="20"/>
                 <w:szCs w:val="20"/>
               </w:rPr>
-              <w:t>El usuario quedara logado en el sistema.</w:t>
+              <w:t xml:space="preserve">El evento quedará </w:t>
+            </w:r>
+            <w:r>
+              <w:rPr>
+                <w:sz w:val="20"/>
+                <w:szCs w:val="20"/>
+              </w:rPr>
+              <w:t>registrado</w:t>
+            </w:r>
+            <w:r>
+              <w:rPr>
+                <w:sz w:val="20"/>
+                <w:szCs w:val="20"/>
+              </w:rPr>
+              <w:t xml:space="preserve"> en el sistema</w:t>
+            </w:r>
+            <w:r>
+              <w:rPr>
+                <w:sz w:val="20"/>
+                <w:szCs w:val="20"/>
+              </w:rPr>
+              <w:t>.</w:t>
             </w:r>
           </w:p>
         </w:tc>
@@ -14488,7 +14450,10 @@
           </w:tcPr>
           <w:p>
             <w:r>
-              <w:t>El usuario accede al menú de registro</w:t>
+              <w:t xml:space="preserve">El usuario accede al menú de </w:t>
+            </w:r>
+            <w:r>
+              <w:t>creación del evento</w:t>
             </w:r>
           </w:p>
         </w:tc>
@@ -14578,7 +14543,10 @@
           </w:tcPr>
           <w:p>
             <w:r>
-              <w:t>El sistema pide los datos de registro</w:t>
+              <w:t xml:space="preserve">El sistema pide los datos de </w:t>
+            </w:r>
+            <w:r>
+              <w:t>creación del evento</w:t>
             </w:r>
           </w:p>
         </w:tc>
@@ -14667,7 +14635,10 @@
           </w:tcPr>
           <w:p>
             <w:r>
-              <w:t>El usuario introduce los datos de registro</w:t>
+              <w:t xml:space="preserve">El usuario introduce los datos de </w:t>
+            </w:r>
+            <w:r>
+              <w:t>creación.</w:t>
             </w:r>
           </w:p>
         </w:tc>
@@ -14756,7 +14727,7 @@
           </w:tcPr>
           <w:p>
             <w:r>
-              <w:t>El usuario queda registrado en el sistema</w:t>
+              <w:t>El evento queda registrado en el sistema</w:t>
             </w:r>
           </w:p>
         </w:tc>
@@ -15042,11 +15013,9 @@
             <w:r>
               <w:t xml:space="preserve">El sistema avisa de los errores en los datos introducidos y devuelve al usuario a la página de </w:t>
             </w:r>
-            <w:proofErr w:type="spellStart"/>
-            <w:r>
-              <w:t>login</w:t>
-            </w:r>
-            <w:proofErr w:type="spellEnd"/>
+            <w:r>
+              <w:t>creación del evento.</w:t>
+            </w:r>
           </w:p>
         </w:tc>
       </w:tr>
@@ -15371,6 +15340,13 @@
               </w:rPr>
               <w:t>Usuario</w:t>
             </w:r>
+            <w:r>
+              <w:rPr>
+                <w:sz w:val="20"/>
+                <w:szCs w:val="20"/>
+              </w:rPr>
+              <w:t>, Administrador</w:t>
+            </w:r>
           </w:p>
         </w:tc>
       </w:tr>
@@ -15598,7 +15574,14 @@
                 <w:sz w:val="20"/>
                 <w:szCs w:val="20"/>
               </w:rPr>
-              <w:t>El usuario quedara logado en el sistema.</w:t>
+              <w:t xml:space="preserve">El </w:t>
+            </w:r>
+            <w:r>
+              <w:rPr>
+                <w:sz w:val="20"/>
+                <w:szCs w:val="20"/>
+              </w:rPr>
+              <w:t>evento quedará eliminado del sistema.</w:t>
             </w:r>
           </w:p>
         </w:tc>
@@ -15798,7 +15781,10 @@
           </w:tcPr>
           <w:p>
             <w:r>
-              <w:t>El usuario accede al menú de registro</w:t>
+              <w:t xml:space="preserve">El usuario accede al </w:t>
+            </w:r>
+            <w:r>
+              <w:t>menú de usuario, selecciona el evento a eliminar y pulsa el botón.</w:t>
             </w:r>
           </w:p>
         </w:tc>
@@ -15888,7 +15874,10 @@
           </w:tcPr>
           <w:p>
             <w:r>
-              <w:t>El sistema pide los datos de registro</w:t>
+              <w:t xml:space="preserve">El sistema pide </w:t>
+            </w:r>
+            <w:r>
+              <w:t>confirmación de la acción.</w:t>
             </w:r>
           </w:p>
         </w:tc>
@@ -15977,96 +15966,7 @@
           </w:tcPr>
           <w:p>
             <w:r>
-              <w:t>El usuario introduce los datos de registro</w:t>
-            </w:r>
-          </w:p>
-        </w:tc>
-      </w:tr>
-      <w:tr>
-        <w:trPr>
-          <w:cantSplit/>
-          <w:jc w:val="center"/>
-        </w:trPr>
-        <w:tc>
-          <w:tcPr>
-            <w:tcW w:w="1944" w:type="dxa"/>
-            <w:vMerge/>
-            <w:tcBorders>
-              <w:left w:val="single" w:sz="4" w:space="0" w:color="00000A"/>
-              <w:right w:val="single" w:sz="4" w:space="0" w:color="00000A"/>
-            </w:tcBorders>
-            <w:shd w:val="clear" w:color="auto" w:fill="auto"/>
-            <w:tcMar>
-              <w:top w:w="0" w:type="dxa"/>
-              <w:left w:w="70" w:type="dxa"/>
-              <w:bottom w:w="0" w:type="dxa"/>
-              <w:right w:w="70" w:type="dxa"/>
-            </w:tcMar>
-          </w:tcPr>
-          <w:p>
-            <w:pPr>
-              <w:pStyle w:val="Predeterminado"/>
-              <w:rPr>
-                <w:sz w:val="20"/>
-                <w:szCs w:val="20"/>
-              </w:rPr>
-            </w:pPr>
-          </w:p>
-        </w:tc>
-        <w:tc>
-          <w:tcPr>
-            <w:tcW w:w="1869" w:type="dxa"/>
-            <w:tcBorders>
-              <w:top w:val="single" w:sz="4" w:space="0" w:color="00000A"/>
-              <w:left w:val="single" w:sz="4" w:space="0" w:color="00000A"/>
-              <w:bottom w:val="single" w:sz="4" w:space="0" w:color="00000A"/>
-              <w:right w:val="single" w:sz="4" w:space="0" w:color="00000A"/>
-            </w:tcBorders>
-            <w:shd w:val="clear" w:color="auto" w:fill="auto"/>
-            <w:tcMar>
-              <w:top w:w="0" w:type="dxa"/>
-              <w:left w:w="70" w:type="dxa"/>
-              <w:bottom w:w="0" w:type="dxa"/>
-              <w:right w:w="70" w:type="dxa"/>
-            </w:tcMar>
-          </w:tcPr>
-          <w:p>
-            <w:pPr>
-              <w:pStyle w:val="Predeterminado"/>
-              <w:rPr>
-                <w:sz w:val="20"/>
-                <w:szCs w:val="20"/>
-              </w:rPr>
-            </w:pPr>
-            <w:r>
-              <w:rPr>
-                <w:sz w:val="20"/>
-                <w:szCs w:val="20"/>
-              </w:rPr>
-              <w:t>4</w:t>
-            </w:r>
-          </w:p>
-        </w:tc>
-        <w:tc>
-          <w:tcPr>
-            <w:tcW w:w="4831" w:type="dxa"/>
-            <w:tcBorders>
-              <w:top w:val="single" w:sz="4" w:space="0" w:color="00000A"/>
-              <w:left w:val="single" w:sz="4" w:space="0" w:color="00000A"/>
-              <w:bottom w:val="single" w:sz="4" w:space="0" w:color="00000A"/>
-              <w:right w:val="single" w:sz="4" w:space="0" w:color="00000A"/>
-            </w:tcBorders>
-            <w:shd w:val="clear" w:color="auto" w:fill="auto"/>
-            <w:tcMar>
-              <w:top w:w="0" w:type="dxa"/>
-              <w:left w:w="70" w:type="dxa"/>
-              <w:bottom w:w="0" w:type="dxa"/>
-              <w:right w:w="70" w:type="dxa"/>
-            </w:tcMar>
-          </w:tcPr>
-          <w:p>
-            <w:r>
-              <w:t>El usuario queda registrado en el sistema</w:t>
+              <w:t>El usuario confirma la acción</w:t>
             </w:r>
           </w:p>
         </w:tc>
@@ -16244,7 +16144,14 @@
                 <w:sz w:val="20"/>
                 <w:szCs w:val="20"/>
               </w:rPr>
-              <w:t>3a</w:t>
+              <w:t>2</w:t>
+            </w:r>
+            <w:r>
+              <w:rPr>
+                <w:sz w:val="20"/>
+                <w:szCs w:val="20"/>
+              </w:rPr>
+              <w:t>a</w:t>
             </w:r>
           </w:p>
         </w:tc>
@@ -16267,7 +16174,7 @@
           </w:tcPr>
           <w:p>
             <w:r>
-              <w:t>Datos introducidos incorrectos</w:t>
+              <w:t>Cancelación de la confirmación.</w:t>
             </w:r>
           </w:p>
         </w:tc>
@@ -16350,13 +16257,11 @@
           </w:tcPr>
           <w:p>
             <w:r>
-              <w:t xml:space="preserve">El sistema avisa de los errores en los datos introducidos y devuelve al usuario a la página de </w:t>
-            </w:r>
-            <w:proofErr w:type="spellStart"/>
-            <w:r>
-              <w:t>login</w:t>
-            </w:r>
-            <w:proofErr w:type="spellEnd"/>
+              <w:t xml:space="preserve">El sistema </w:t>
+            </w:r>
+            <w:r>
+              <w:t>aborta la operación de eliminación de evento.</w:t>
+            </w:r>
           </w:p>
         </w:tc>
       </w:tr>
@@ -16611,7 +16516,14 @@
                 <w:sz w:val="20"/>
                 <w:szCs w:val="20"/>
               </w:rPr>
-              <w:t>El sistema permitirá al usuario registrarse para poder usar servicios adicionales</w:t>
+              <w:t xml:space="preserve">El sistema </w:t>
+            </w:r>
+            <w:r>
+              <w:rPr>
+                <w:sz w:val="20"/>
+                <w:szCs w:val="20"/>
+              </w:rPr>
+              <w:t>permitirá al usuario modificar datos del evento.</w:t>
             </w:r>
           </w:p>
         </w:tc>
@@ -16689,6 +16601,13 @@
               </w:rPr>
               <w:t>Usuario</w:t>
             </w:r>
+            <w:r>
+              <w:rPr>
+                <w:sz w:val="20"/>
+                <w:szCs w:val="20"/>
+              </w:rPr>
+              <w:t>, Administrador</w:t>
+            </w:r>
           </w:p>
         </w:tc>
       </w:tr>
@@ -16916,7 +16835,7 @@
                 <w:sz w:val="20"/>
                 <w:szCs w:val="20"/>
               </w:rPr>
-              <w:t>El usuario quedara logado en el sistema.</w:t>
+              <w:t>El evento quedará modificado en el sistema.</w:t>
             </w:r>
           </w:p>
         </w:tc>
@@ -17116,7 +17035,10 @@
           </w:tcPr>
           <w:p>
             <w:r>
-              <w:t>El usuario accede al menú de registro</w:t>
+              <w:t xml:space="preserve">El usuario accede </w:t>
+            </w:r>
+            <w:r>
+              <w:t>al menú de usuario, selecciona el evento y el tipo de dato a modificar.</w:t>
             </w:r>
           </w:p>
         </w:tc>
@@ -17206,7 +17128,10 @@
           </w:tcPr>
           <w:p>
             <w:r>
-              <w:t>El sistema pide los datos de registro</w:t>
+              <w:t xml:space="preserve">El sistema pide </w:t>
+            </w:r>
+            <w:r>
+              <w:t>el dato a modificar</w:t>
             </w:r>
           </w:p>
         </w:tc>
@@ -17295,7 +17220,10 @@
           </w:tcPr>
           <w:p>
             <w:r>
-              <w:t>El usuario introduce los datos de registro</w:t>
+              <w:t xml:space="preserve">El </w:t>
+            </w:r>
+            <w:r>
+              <w:t>usuario introduce el dato a modificar.</w:t>
             </w:r>
           </w:p>
         </w:tc>
@@ -17384,7 +17312,10 @@
           </w:tcPr>
           <w:p>
             <w:r>
-              <w:t>El usuario queda registrado en el sistema</w:t>
+              <w:t xml:space="preserve">El </w:t>
+            </w:r>
+            <w:r>
+              <w:t>evento queda modificado en el sistema.</w:t>
             </w:r>
           </w:p>
         </w:tc>
@@ -17668,13 +17599,14 @@
           </w:tcPr>
           <w:p>
             <w:r>
-              <w:t xml:space="preserve">El sistema avisa de los errores en los datos introducidos y devuelve al usuario a la página de </w:t>
-            </w:r>
-            <w:proofErr w:type="spellStart"/>
-            <w:r>
-              <w:t>login</w:t>
-            </w:r>
-            <w:proofErr w:type="spellEnd"/>
+              <w:t xml:space="preserve">El sistema </w:t>
+            </w:r>
+            <w:r>
+              <w:t>cancela la opera</w:t>
+            </w:r>
+            <w:r>
+              <w:t>ción de modificación y devuelve al usuario al menú de usuario.</w:t>
+            </w:r>
           </w:p>
         </w:tc>
       </w:tr>
@@ -17921,7 +17853,28 @@
                 <w:sz w:val="20"/>
                 <w:szCs w:val="20"/>
               </w:rPr>
-              <w:t>El sistema permitirá al usuario registrarse para poder usar servicios adicionales</w:t>
+              <w:t xml:space="preserve">El sistema </w:t>
+            </w:r>
+            <w:r>
+              <w:rPr>
+                <w:sz w:val="20"/>
+                <w:szCs w:val="20"/>
+              </w:rPr>
+              <w:t xml:space="preserve">devolverá </w:t>
+            </w:r>
+            <w:r>
+              <w:rPr>
+                <w:sz w:val="20"/>
+                <w:szCs w:val="20"/>
+              </w:rPr>
+              <w:t>un evento</w:t>
+            </w:r>
+            <w:r>
+              <w:rPr>
+                <w:sz w:val="20"/>
+                <w:szCs w:val="20"/>
+              </w:rPr>
+              <w:t xml:space="preserve"> y sus datos asociados. </w:t>
             </w:r>
           </w:p>
         </w:tc>
@@ -18221,13 +18174,6 @@
                 <w:szCs w:val="20"/>
               </w:rPr>
             </w:pPr>
-            <w:r>
-              <w:rPr>
-                <w:sz w:val="20"/>
-                <w:szCs w:val="20"/>
-              </w:rPr>
-              <w:t>El usuario quedara logado en el sistema.</w:t>
-            </w:r>
           </w:p>
         </w:tc>
       </w:tr>
@@ -18426,7 +18372,7 @@
           </w:tcPr>
           <w:p>
             <w:r>
-              <w:t>El usuario accede al menú de registro</w:t>
+              <w:t>El usuario inicia un caso de uso que requiera la operación de consulta</w:t>
             </w:r>
           </w:p>
         </w:tc>
@@ -18516,185 +18462,16 @@
           </w:tcPr>
           <w:p>
             <w:r>
-              <w:t>El sistema pide los datos de registro</w:t>
-            </w:r>
-          </w:p>
-        </w:tc>
-      </w:tr>
-      <w:tr>
-        <w:trPr>
-          <w:cantSplit/>
-          <w:jc w:val="center"/>
-        </w:trPr>
-        <w:tc>
-          <w:tcPr>
-            <w:tcW w:w="1944" w:type="dxa"/>
-            <w:vMerge/>
-            <w:tcBorders>
-              <w:left w:val="single" w:sz="4" w:space="0" w:color="00000A"/>
-              <w:right w:val="single" w:sz="4" w:space="0" w:color="00000A"/>
-            </w:tcBorders>
-            <w:shd w:val="clear" w:color="auto" w:fill="auto"/>
-            <w:tcMar>
-              <w:top w:w="0" w:type="dxa"/>
-              <w:left w:w="70" w:type="dxa"/>
-              <w:bottom w:w="0" w:type="dxa"/>
-              <w:right w:w="70" w:type="dxa"/>
-            </w:tcMar>
-          </w:tcPr>
-          <w:p>
-            <w:pPr>
-              <w:pStyle w:val="Predeterminado"/>
-              <w:rPr>
-                <w:sz w:val="20"/>
-                <w:szCs w:val="20"/>
-              </w:rPr>
-            </w:pPr>
-          </w:p>
-        </w:tc>
-        <w:tc>
-          <w:tcPr>
-            <w:tcW w:w="1869" w:type="dxa"/>
-            <w:tcBorders>
-              <w:top w:val="single" w:sz="4" w:space="0" w:color="00000A"/>
-              <w:left w:val="single" w:sz="4" w:space="0" w:color="00000A"/>
-              <w:bottom w:val="single" w:sz="4" w:space="0" w:color="00000A"/>
-              <w:right w:val="single" w:sz="4" w:space="0" w:color="00000A"/>
-            </w:tcBorders>
-            <w:shd w:val="clear" w:color="auto" w:fill="auto"/>
-            <w:tcMar>
-              <w:top w:w="0" w:type="dxa"/>
-              <w:left w:w="70" w:type="dxa"/>
-              <w:bottom w:w="0" w:type="dxa"/>
-              <w:right w:w="70" w:type="dxa"/>
-            </w:tcMar>
-          </w:tcPr>
-          <w:p>
-            <w:pPr>
-              <w:pStyle w:val="Predeterminado"/>
-              <w:rPr>
-                <w:sz w:val="20"/>
-                <w:szCs w:val="20"/>
-              </w:rPr>
-            </w:pPr>
-            <w:r>
-              <w:rPr>
-                <w:sz w:val="20"/>
-                <w:szCs w:val="20"/>
-              </w:rPr>
-              <w:t>3</w:t>
-            </w:r>
-          </w:p>
-        </w:tc>
-        <w:tc>
-          <w:tcPr>
-            <w:tcW w:w="4831" w:type="dxa"/>
-            <w:tcBorders>
-              <w:top w:val="single" w:sz="4" w:space="0" w:color="00000A"/>
-              <w:left w:val="single" w:sz="4" w:space="0" w:color="00000A"/>
-              <w:bottom w:val="single" w:sz="4" w:space="0" w:color="00000A"/>
-              <w:right w:val="single" w:sz="4" w:space="0" w:color="00000A"/>
-            </w:tcBorders>
-            <w:shd w:val="clear" w:color="auto" w:fill="auto"/>
-            <w:tcMar>
-              <w:top w:w="0" w:type="dxa"/>
-              <w:left w:w="70" w:type="dxa"/>
-              <w:bottom w:w="0" w:type="dxa"/>
-              <w:right w:w="70" w:type="dxa"/>
-            </w:tcMar>
-          </w:tcPr>
-          <w:p>
-            <w:r>
-              <w:t>El usuario introduce los datos de registro</w:t>
-            </w:r>
-          </w:p>
-        </w:tc>
-      </w:tr>
-      <w:tr>
-        <w:trPr>
-          <w:cantSplit/>
-          <w:jc w:val="center"/>
-        </w:trPr>
-        <w:tc>
-          <w:tcPr>
-            <w:tcW w:w="1944" w:type="dxa"/>
-            <w:vMerge/>
-            <w:tcBorders>
-              <w:left w:val="single" w:sz="4" w:space="0" w:color="00000A"/>
-              <w:right w:val="single" w:sz="4" w:space="0" w:color="00000A"/>
-            </w:tcBorders>
-            <w:shd w:val="clear" w:color="auto" w:fill="auto"/>
-            <w:tcMar>
-              <w:top w:w="0" w:type="dxa"/>
-              <w:left w:w="70" w:type="dxa"/>
-              <w:bottom w:w="0" w:type="dxa"/>
-              <w:right w:w="70" w:type="dxa"/>
-            </w:tcMar>
-          </w:tcPr>
-          <w:p>
-            <w:pPr>
-              <w:pStyle w:val="Predeterminado"/>
-              <w:rPr>
-                <w:sz w:val="20"/>
-                <w:szCs w:val="20"/>
-              </w:rPr>
-            </w:pPr>
-          </w:p>
-        </w:tc>
-        <w:tc>
-          <w:tcPr>
-            <w:tcW w:w="1869" w:type="dxa"/>
-            <w:tcBorders>
-              <w:top w:val="single" w:sz="4" w:space="0" w:color="00000A"/>
-              <w:left w:val="single" w:sz="4" w:space="0" w:color="00000A"/>
-              <w:bottom w:val="single" w:sz="4" w:space="0" w:color="00000A"/>
-              <w:right w:val="single" w:sz="4" w:space="0" w:color="00000A"/>
-            </w:tcBorders>
-            <w:shd w:val="clear" w:color="auto" w:fill="auto"/>
-            <w:tcMar>
-              <w:top w:w="0" w:type="dxa"/>
-              <w:left w:w="70" w:type="dxa"/>
-              <w:bottom w:w="0" w:type="dxa"/>
-              <w:right w:w="70" w:type="dxa"/>
-            </w:tcMar>
-          </w:tcPr>
-          <w:p>
-            <w:pPr>
-              <w:pStyle w:val="Predeterminado"/>
-              <w:rPr>
-                <w:sz w:val="20"/>
-                <w:szCs w:val="20"/>
-              </w:rPr>
-            </w:pPr>
-            <w:r>
-              <w:rPr>
-                <w:sz w:val="20"/>
-                <w:szCs w:val="20"/>
-              </w:rPr>
-              <w:t>4</w:t>
-            </w:r>
-          </w:p>
-        </w:tc>
-        <w:tc>
-          <w:tcPr>
-            <w:tcW w:w="4831" w:type="dxa"/>
-            <w:tcBorders>
-              <w:top w:val="single" w:sz="4" w:space="0" w:color="00000A"/>
-              <w:left w:val="single" w:sz="4" w:space="0" w:color="00000A"/>
-              <w:bottom w:val="single" w:sz="4" w:space="0" w:color="00000A"/>
-              <w:right w:val="single" w:sz="4" w:space="0" w:color="00000A"/>
-            </w:tcBorders>
-            <w:shd w:val="clear" w:color="auto" w:fill="auto"/>
-            <w:tcMar>
-              <w:top w:w="0" w:type="dxa"/>
-              <w:left w:w="70" w:type="dxa"/>
-              <w:bottom w:w="0" w:type="dxa"/>
-              <w:right w:w="70" w:type="dxa"/>
-            </w:tcMar>
-          </w:tcPr>
-          <w:p>
-            <w:r>
-              <w:t>El usuario queda registrado en el sistema</w:t>
+              <w:t xml:space="preserve">El sistema mediante el </w:t>
+            </w:r>
+            <w:r>
+              <w:t xml:space="preserve">id de evento </w:t>
+            </w:r>
+            <w:r>
+              <w:t xml:space="preserve">devuelve los atributos pertenecientes a ese </w:t>
+            </w:r>
+            <w:r>
+              <w:t>evento</w:t>
             </w:r>
           </w:p>
         </w:tc>
@@ -18867,13 +18644,6 @@
                 <w:szCs w:val="20"/>
               </w:rPr>
             </w:pPr>
-            <w:r>
-              <w:rPr>
-                <w:sz w:val="20"/>
-                <w:szCs w:val="20"/>
-              </w:rPr>
-              <w:t>3a</w:t>
-            </w:r>
           </w:p>
         </w:tc>
         <w:tc>
@@ -18893,99 +18663,7 @@
               <w:right w:w="70" w:type="dxa"/>
             </w:tcMar>
           </w:tcPr>
-          <w:p>
-            <w:r>
-              <w:t>Datos introducidos incorrectos</w:t>
-            </w:r>
-          </w:p>
-        </w:tc>
-      </w:tr>
-      <w:tr>
-        <w:trPr>
-          <w:cantSplit/>
-          <w:trHeight w:val="239"/>
-          <w:jc w:val="center"/>
-        </w:trPr>
-        <w:tc>
-          <w:tcPr>
-            <w:tcW w:w="1944" w:type="dxa"/>
-            <w:vMerge/>
-            <w:tcBorders>
-              <w:left w:val="single" w:sz="4" w:space="0" w:color="00000A"/>
-              <w:right w:val="single" w:sz="4" w:space="0" w:color="00000A"/>
-            </w:tcBorders>
-            <w:shd w:val="clear" w:color="auto" w:fill="auto"/>
-            <w:tcMar>
-              <w:top w:w="0" w:type="dxa"/>
-              <w:left w:w="70" w:type="dxa"/>
-              <w:bottom w:w="0" w:type="dxa"/>
-              <w:right w:w="70" w:type="dxa"/>
-            </w:tcMar>
-          </w:tcPr>
-          <w:p>
-            <w:pPr>
-              <w:pStyle w:val="Predeterminado"/>
-              <w:rPr>
-                <w:sz w:val="20"/>
-                <w:szCs w:val="20"/>
-              </w:rPr>
-            </w:pPr>
-          </w:p>
-        </w:tc>
-        <w:tc>
-          <w:tcPr>
-            <w:tcW w:w="1869" w:type="dxa"/>
-            <w:tcBorders>
-              <w:top w:val="single" w:sz="4" w:space="0" w:color="00000A"/>
-              <w:left w:val="single" w:sz="4" w:space="0" w:color="00000A"/>
-              <w:bottom w:val="single" w:sz="4" w:space="0" w:color="00000A"/>
-              <w:right w:val="single" w:sz="4" w:space="0" w:color="00000A"/>
-            </w:tcBorders>
-            <w:shd w:val="clear" w:color="auto" w:fill="auto"/>
-            <w:tcMar>
-              <w:top w:w="0" w:type="dxa"/>
-              <w:left w:w="70" w:type="dxa"/>
-              <w:bottom w:w="0" w:type="dxa"/>
-              <w:right w:w="70" w:type="dxa"/>
-            </w:tcMar>
-          </w:tcPr>
-          <w:p>
-            <w:pPr>
-              <w:pStyle w:val="Predeterminado"/>
-              <w:rPr>
-                <w:sz w:val="20"/>
-                <w:szCs w:val="20"/>
-              </w:rPr>
-            </w:pPr>
-          </w:p>
-        </w:tc>
-        <w:tc>
-          <w:tcPr>
-            <w:tcW w:w="4831" w:type="dxa"/>
-            <w:tcBorders>
-              <w:top w:val="single" w:sz="4" w:space="0" w:color="00000A"/>
-              <w:left w:val="single" w:sz="4" w:space="0" w:color="00000A"/>
-              <w:bottom w:val="single" w:sz="4" w:space="0" w:color="00000A"/>
-              <w:right w:val="single" w:sz="4" w:space="0" w:color="00000A"/>
-            </w:tcBorders>
-            <w:shd w:val="clear" w:color="auto" w:fill="auto"/>
-            <w:tcMar>
-              <w:top w:w="0" w:type="dxa"/>
-              <w:left w:w="70" w:type="dxa"/>
-              <w:bottom w:w="0" w:type="dxa"/>
-              <w:right w:w="70" w:type="dxa"/>
-            </w:tcMar>
-          </w:tcPr>
-          <w:p>
-            <w:r>
-              <w:t xml:space="preserve">El sistema avisa de los errores en los datos introducidos y devuelve al usuario a la página de </w:t>
-            </w:r>
-            <w:proofErr w:type="spellStart"/>
-            <w:r>
-              <w:t>login</w:t>
-            </w:r>
-            <w:proofErr w:type="spellEnd"/>
-          </w:p>
+          <w:p/>
         </w:tc>
       </w:tr>
       <w:tr>
@@ -34922,24 +34600,14 @@
           <w:pStyle w:val="Piedepgina"/>
           <w:jc w:val="center"/>
         </w:pPr>
-        <w:r>
-          <w:fldChar w:fldCharType="begin"/>
-        </w:r>
-        <w:r>
-          <w:instrText>PAGE   \* MERGEFORMAT</w:instrText>
-        </w:r>
-        <w:r>
-          <w:fldChar w:fldCharType="separate"/>
-        </w:r>
-        <w:r>
-          <w:rPr>
-            <w:noProof/>
-          </w:rPr>
-          <w:t>32</w:t>
-        </w:r>
-        <w:r>
-          <w:fldChar w:fldCharType="end"/>
-        </w:r>
+        <w:fldSimple w:instr="PAGE   \* MERGEFORMAT">
+          <w:r>
+            <w:rPr>
+              <w:noProof/>
+            </w:rPr>
+            <w:t>16</w:t>
+          </w:r>
+        </w:fldSimple>
       </w:p>
     </w:sdtContent>
   </w:sdt>
@@ -45600,7 +45268,7 @@
   <a:extraClrSchemeLst/>
   <a:extLst>
     <a:ext uri="{05A4C25C-085E-4340-85A3-A5531E510DB2}">
-      <thm15:themeFamily xmlns="" xmlns:thm15="http://schemas.microsoft.com/office/thememl/2012/main" name="Office Theme" id="{62F939B6-93AF-4DB8-9C6B-D6C7DFDC589F}" vid="{4A3C46E8-61CC-4603-A589-7422A47A8E4A}"/>
+      <thm15:themeFamily xmlns:thm15="http://schemas.microsoft.com/office/thememl/2012/main" xmlns="" name="Office Theme" id="{62F939B6-93AF-4DB8-9C6B-D6C7DFDC589F}" vid="{4A3C46E8-61CC-4603-A589-7422A47A8E4A}"/>
     </a:ext>
   </a:extLst>
 </a:theme>

</xml_diff>